<commit_message>
Fixed an error with code blocks
</commit_message>
<xml_diff>
--- a/templates/article.docx
+++ b/templates/article.docx
@@ -13,13 +13,19 @@
       <w:bookmarkEnd w:id="0"/>
     </w:p>
     <w:p>
+      <w:pPr>
+        <w:pStyle w:val="CodeSnippet"/>
+      </w:pPr>
       <w:bookmarkStart w:id="1" w:name="Content"/>
       <w:r>
-        <w:t>[Content]</w:t>
+        <w:t>[Conte</w:t>
       </w:r>
       <w:bookmarkStart w:id="2" w:name="_GoBack"/>
+      <w:bookmarkEnd w:id="2"/>
+      <w:r>
+        <w:t>nt]</w:t>
+      </w:r>
       <w:bookmarkEnd w:id="1"/>
-      <w:bookmarkEnd w:id="2"/>
     </w:p>
     <w:sectPr>
       <w:pgSz w:w="11906" w:h="16838"/>
@@ -1620,6 +1626,19 @@
       </w:tcPr>
     </w:tblStylePr>
   </w:style>
+  <w:style w:type="paragraph" w:customStyle="1" w:styleId="CodeSnippet">
+    <w:name w:val="CodeSnippet"/>
+    <w:basedOn w:val="Standard"/>
+    <w:link w:val="CodeSnippetZchn"/>
+    <w:qFormat/>
+    <w:rsid w:val="00D37D3E"/>
+  </w:style>
+  <w:style w:type="character" w:customStyle="1" w:styleId="CodeSnippetZchn">
+    <w:name w:val="CodeSnippet Zchn"/>
+    <w:basedOn w:val="Absatz-Standardschriftart"/>
+    <w:link w:val="CodeSnippet"/>
+    <w:rsid w:val="00D37D3E"/>
+  </w:style>
 </w:styles>
 </file>
 

</xml_diff>

<commit_message>
Added nuget restor & inline code
</commit_message>
<xml_diff>
--- a/templates/article.docx
+++ b/templates/article.docx
@@ -7,19 +7,22 @@
         <w:pStyle w:val="berschrift1"/>
       </w:pPr>
       <w:bookmarkStart w:id="0" w:name="Title"/>
-      <w:bookmarkStart w:id="1" w:name="_GoBack"/>
-      <w:bookmarkEnd w:id="1"/>
       <w:r>
         <w:t>[Title]</w:t>
       </w:r>
       <w:bookmarkEnd w:id="0"/>
     </w:p>
     <w:p>
-      <w:bookmarkStart w:id="2" w:name="Content"/>
+      <w:bookmarkStart w:id="1" w:name="Content"/>
       <w:r>
-        <w:t>[Content]</w:t>
+        <w:t>[Con</w:t>
       </w:r>
+      <w:bookmarkStart w:id="2" w:name="_GoBack"/>
       <w:bookmarkEnd w:id="2"/>
+      <w:r>
+        <w:t>tent]</w:t>
+      </w:r>
+      <w:bookmarkEnd w:id="1"/>
     </w:p>
     <w:sectPr>
       <w:pgSz w:w="11906" w:h="16838"/>
@@ -87,7 +90,7 @@
   <w:abstractNum w:abstractNumId="0">
     <w:nsid w:val="1482775B"/>
     <w:multiLevelType w:val="multilevel"/>
-    <w:tmpl w:val="8128577E"/>
+    <w:tmpl w:val="1C72A482"/>
     <w:lvl w:ilvl="0">
       <w:start w:val="1"/>
       <w:numFmt w:val="decimal"/>
@@ -1629,6 +1632,13 @@
     <w:link w:val="CodeSnippet"/>
     <w:rsid w:val="00D37D3E"/>
   </w:style>
+  <w:style w:type="character" w:customStyle="1" w:styleId="InlineCodeSnippet">
+    <w:name w:val="InlineCodeSnippet"/>
+    <w:basedOn w:val="CodeSnippetZchn"/>
+    <w:uiPriority w:val="1"/>
+    <w:qFormat/>
+    <w:rsid w:val="00377C77"/>
+  </w:style>
 </w:styles>
 </file>
 

</xml_diff>